<commit_message>
update titles according to language
</commit_message>
<xml_diff>
--- a/cv_reader/templates/CV_template.docx
+++ b/cv_reader/templates/CV_template.docx
@@ -60,14 +60,8 @@
           <w:tab w:val="left" w:pos="9200"/>
           <w:tab w:val="left" w:pos="9472"/>
         </w:tabs>
+        <w:spacing w:before="60"/>
         <w:jc w:val="center"/>
-        <w:rPr>
-          <w:rFonts w:ascii="Avenir Next Medium" w:cs="Avenir Next Medium" w:hAnsi="Avenir Next Medium" w:eastAsia="Avenir Next Medium"/>
-          <w:b w:val="0"/>
-          <w:bCs w:val="0"/>
-          <w:sz w:val="22"/>
-          <w:szCs w:val="22"/>
-        </w:rPr>
       </w:pPr>
       <w:r>
         <w:rPr>
@@ -84,12 +78,8 @@
     </w:p>
     <w:p>
       <w:pPr>
-        <w:pStyle w:val="Body A"/>
-      </w:pPr>
-    </w:p>
-    <w:p>
-      <w:pPr>
         <w:pStyle w:val="Contact Information"/>
+        <w:spacing w:before="60"/>
         <w:rPr>
           <w:rFonts w:ascii="Publico Text Roman" w:cs="Publico Text Roman" w:hAnsi="Publico Text Roman" w:eastAsia="Publico Text Roman"/>
           <w:b w:val="1"/>
@@ -154,19 +144,7 @@
           <w:rtl w:val="0"/>
           <w:lang w:val="en-US"/>
         </w:rPr>
-        <w:t>Sobre m</w:t>
-      </w:r>
-      <w:r>
-        <w:rPr>
-          <w:rFonts w:ascii="Avenir Next Demi Bold" w:hAnsi="Avenir Next Demi Bold" w:hint="default"/>
-          <w:b w:val="0"/>
-          <w:bCs w:val="0"/>
-          <w:sz w:val="24"/>
-          <w:szCs w:val="24"/>
-          <w:rtl w:val="0"/>
-          <w:lang w:val="en-US"/>
-        </w:rPr>
-        <w:t>í</w:t>
+        <w:t>{{summary_title}}</w:t>
       </w:r>
     </w:p>
     <w:p>
@@ -321,7 +299,7 @@
           <w:rtl w:val="0"/>
           <w:lang w:val="en-US"/>
         </w:rPr>
-        <w:t>Experiencia</w:t>
+        <w:t>{{Experience_title}}</w:t>
       </w:r>
     </w:p>
     <w:p>
@@ -461,6 +439,17 @@
       </w:pPr>
       <w:r>
         <w:rPr>
+          <w:rFonts w:ascii="Calibri" w:hAnsi="Calibri"/>
+          <w:sz w:val="22"/>
+          <w:szCs w:val="22"/>
+          <w:u w:color="404040"/>
+          <w:rtl w:val="0"/>
+          <w:lang w:val="en-US"/>
+        </w:rPr>
+        <w:t>{{</w:t>
+      </w:r>
+      <w:r>
+        <w:rPr>
           <w:rFonts w:ascii="Avenir Next Demi Bold" w:hAnsi="Avenir Next Demi Bold"/>
           <w:b w:val="0"/>
           <w:bCs w:val="0"/>
@@ -469,43 +458,21 @@
           <w:rtl w:val="0"/>
           <w:lang w:val="en-US"/>
         </w:rPr>
-        <w:t>Educa</w:t>
+        <w:t>Education_title}}</w:t>
       </w:r>
       <w:r>
         <w:rPr>
-          <w:rFonts w:ascii="Avenir Next Demi Bold" w:hAnsi="Avenir Next Demi Bold"/>
+          <w:rFonts w:ascii="Arial Unicode MS" w:cs="Arial Unicode MS" w:hAnsi="Arial Unicode MS" w:eastAsia="Arial Unicode MS" w:hint="eastAsia"/>
           <w:b w:val="0"/>
           <w:bCs w:val="0"/>
+          <w:i w:val="0"/>
+          <w:iCs w:val="0"/>
           <w:sz w:val="24"/>
           <w:szCs w:val="24"/>
           <w:rtl w:val="0"/>
           <w:lang w:val="en-US"/>
         </w:rPr>
-        <w:t>ci</w:t>
-      </w:r>
-      <w:r>
-        <w:rPr>
-          <w:rFonts w:ascii="Avenir Next Demi Bold" w:hAnsi="Avenir Next Demi Bold" w:hint="default"/>
-          <w:b w:val="0"/>
-          <w:bCs w:val="0"/>
-          <w:sz w:val="24"/>
-          <w:szCs w:val="24"/>
-          <w:rtl w:val="0"/>
-          <w:lang w:val="en-US"/>
-        </w:rPr>
-        <w:t>ó</w:t>
-      </w:r>
-      <w:r>
-        <w:rPr>
-          <w:rFonts w:ascii="Avenir Next Demi Bold" w:hAnsi="Avenir Next Demi Bold"/>
-          <w:b w:val="0"/>
-          <w:bCs w:val="0"/>
-          <w:sz w:val="24"/>
-          <w:szCs w:val="24"/>
-          <w:rtl w:val="0"/>
-          <w:lang w:val="en-US"/>
-        </w:rPr>
-        <w:t>n</w:t>
+        <w:t>🔗</w:t>
       </w:r>
     </w:p>
     <w:p>
@@ -580,10 +547,7 @@
         <w:spacing w:line="240" w:lineRule="auto"/>
         <w:jc w:val="both"/>
         <w:rPr>
-          <w:rFonts w:ascii="Calibri" w:cs="Calibri" w:hAnsi="Calibri" w:eastAsia="Calibri"/>
-          <w:sz w:val="22"/>
-          <w:szCs w:val="22"/>
-          <w:u w:color="404040"/>
+          <w:rFonts w:ascii="Avenir Next Regular" w:cs="Avenir Next Regular" w:hAnsi="Avenir Next Regular" w:eastAsia="Avenir Next Regular"/>
           <w:lang w:val="en-US"/>
         </w:rPr>
       </w:pPr>
@@ -605,15 +569,6 @@
         </w:rPr>
         <w:t>{{EDUCATION}}</w:t>
       </w:r>
-    </w:p>
-    <w:p>
-      <w:pPr>
-        <w:pStyle w:val="Body A"/>
-        <w:spacing w:line="48" w:lineRule="auto"/>
-        <w:rPr>
-          <w:rFonts w:ascii="Avenir Next Regular" w:cs="Avenir Next Regular" w:hAnsi="Avenir Next Regular" w:eastAsia="Avenir Next Regular"/>
-        </w:rPr>
-      </w:pPr>
     </w:p>
     <w:p>
       <w:pPr>
@@ -669,31 +624,7 @@
           <w:rtl w:val="0"/>
           <w:lang w:val="en-US"/>
         </w:rPr>
-        <w:t>Tecnolog</w:t>
-      </w:r>
-      <w:r>
-        <w:rPr>
-          <w:rFonts w:ascii="Avenir Next Demi Bold" w:hAnsi="Avenir Next Demi Bold" w:hint="default"/>
-          <w:b w:val="0"/>
-          <w:bCs w:val="0"/>
-          <w:sz w:val="24"/>
-          <w:szCs w:val="24"/>
-          <w:rtl w:val="0"/>
-          <w:lang w:val="en-US"/>
-        </w:rPr>
-        <w:t>í</w:t>
-      </w:r>
-      <w:r>
-        <w:rPr>
-          <w:rFonts w:ascii="Avenir Next Demi Bold" w:hAnsi="Avenir Next Demi Bold"/>
-          <w:b w:val="0"/>
-          <w:bCs w:val="0"/>
-          <w:sz w:val="24"/>
-          <w:szCs w:val="24"/>
-          <w:rtl w:val="0"/>
-          <w:lang w:val="en-US"/>
-        </w:rPr>
-        <w:t>as y frameworks</w:t>
+        <w:t>{{skills_title}}</w:t>
       </w:r>
       <w:r>
         <w:rPr>
@@ -778,11 +709,25 @@
         <w:jc w:val="both"/>
         <w:rPr>
           <w:rFonts w:ascii="Calibri" w:cs="Calibri" w:hAnsi="Calibri" w:eastAsia="Calibri"/>
+          <w:outline w:val="0"/>
+          <w:color w:val="404040"/>
           <w:sz w:val="22"/>
           <w:szCs w:val="22"/>
           <w:u w:color="404040"/>
           <w:lang w:val="en-US"/>
-        </w:rPr>
+          <w14:textFill>
+            <w14:solidFill>
+              <w14:srgbClr w14:val="404040"/>
+            </w14:solidFill>
+          </w14:textFill>
+        </w:rPr>
+        <w:sectPr>
+          <w:type w:val="continuous"/>
+          <w:pgSz w:w="12240" w:h="15840" w:orient="portrait"/>
+          <w:pgMar w:top="850" w:right="1134" w:bottom="850" w:left="1134" w:header="567" w:footer="567"/>
+          <w:cols w:space="499" w:num="5" w:equalWidth="1"/>
+          <w:bidi w:val="0"/>
+        </w:sectPr>
       </w:pPr>
       <w:r>
         <w:rPr>
@@ -801,6 +746,22 @@
           </w14:textFill>
         </w:rPr>
         <w:t>{{SKILLS}}</w:t>
+      </w:r>
+      <w:r>
+        <w:rPr>
+          <w:rFonts w:ascii="Calibri" w:cs="Calibri" w:hAnsi="Calibri" w:eastAsia="Calibri"/>
+          <w:outline w:val="0"/>
+          <w:color w:val="404040"/>
+          <w:sz w:val="22"/>
+          <w:szCs w:val="22"/>
+          <w:u w:color="404040"/>
+          <w:lang w:val="en-US"/>
+          <w14:textFill>
+            <w14:solidFill>
+              <w14:srgbClr w14:val="404040"/>
+            </w14:solidFill>
+          </w14:textFill>
+        </w:rPr>
       </w:r>
     </w:p>
     <w:p>
@@ -832,55 +793,19 @@
           <w:tab w:val="left" w:pos="9200"/>
           <w:tab w:val="left" w:pos="9472"/>
         </w:tabs>
-      </w:pPr>
-    </w:p>
-    <w:p>
-      <w:pPr>
-        <w:pStyle w:val="Body A"/>
-        <w:jc w:val="both"/>
-        <w:sectPr>
-          <w:type w:val="continuous"/>
-          <w:pgSz w:w="12240" w:h="15840" w:orient="portrait"/>
-          <w:pgMar w:top="850" w:right="1134" w:bottom="850" w:left="1134" w:header="567" w:footer="567"/>
-          <w:cols w:space="499" w:num="5" w:equalWidth="1"/>
-          <w:bidi w:val="0"/>
-        </w:sectPr>
-      </w:pPr>
-      <w:r/>
-    </w:p>
-    <w:p>
-      <w:pPr>
-        <w:pStyle w:val="Heading"/>
-        <w:tabs>
-          <w:tab w:val="left" w:pos="400"/>
-          <w:tab w:val="left" w:pos="800"/>
-          <w:tab w:val="left" w:pos="1200"/>
-          <w:tab w:val="left" w:pos="1600"/>
-          <w:tab w:val="left" w:pos="2000"/>
-          <w:tab w:val="left" w:pos="2400"/>
-          <w:tab w:val="left" w:pos="2800"/>
-          <w:tab w:val="left" w:pos="3200"/>
-          <w:tab w:val="left" w:pos="3600"/>
-          <w:tab w:val="left" w:pos="4000"/>
-          <w:tab w:val="left" w:pos="4400"/>
-          <w:tab w:val="left" w:pos="4800"/>
-          <w:tab w:val="left" w:pos="5200"/>
-          <w:tab w:val="left" w:pos="5600"/>
-          <w:tab w:val="left" w:pos="6000"/>
-          <w:tab w:val="left" w:pos="6400"/>
-          <w:tab w:val="left" w:pos="6800"/>
-          <w:tab w:val="left" w:pos="7200"/>
-          <w:tab w:val="left" w:pos="7600"/>
-          <w:tab w:val="left" w:pos="8000"/>
-          <w:tab w:val="left" w:pos="8400"/>
-          <w:tab w:val="left" w:pos="8800"/>
-          <w:tab w:val="left" w:pos="9200"/>
-          <w:tab w:val="left" w:pos="9472"/>
-        </w:tabs>
-        <w:spacing w:line="48" w:lineRule="auto"/>
-        <w:rPr>
-          <w:sz w:val="24"/>
-          <w:szCs w:val="24"/>
+        <w:rPr>
+          <w:rFonts w:ascii="Calibri" w:cs="Calibri" w:hAnsi="Calibri" w:eastAsia="Calibri"/>
+          <w:outline w:val="0"/>
+          <w:color w:val="404040"/>
+          <w:sz w:val="22"/>
+          <w:szCs w:val="22"/>
+          <w:u w:color="404040"/>
+          <w:lang w:val="en-US"/>
+          <w14:textFill>
+            <w14:solidFill>
+              <w14:srgbClr w14:val="404040"/>
+            </w14:solidFill>
+          </w14:textFill>
         </w:rPr>
       </w:pPr>
     </w:p>
@@ -937,7 +862,7 @@
           <w:rtl w:val="0"/>
           <w:lang w:val="en-US"/>
         </w:rPr>
-        <w:t>Idiomas</w:t>
+        <w:t>{{language_title}}</w:t>
       </w:r>
       <w:r>
         <w:rPr>

</xml_diff>